<commit_message>
modifique y puse comentarios
</commit_message>
<xml_diff>
--- a/TP2_Propuesta.docx
+++ b/TP2_Propuesta.docx
@@ -181,7 +181,21 @@
           <w:sz w:val="28"/>
           <w:szCs w:val="28"/>
         </w:rPr>
-        <w:t xml:space="preserve"> desarrollar un juego. El juego se trata de meter una pelotita en un a</w:t>
+        <w:t xml:space="preserve"> desarrollar un juego. El jue</w:t>
+      </w:r>
+      <w:r>
+        <w:rPr>
+          <w:sz w:val="28"/>
+          <w:szCs w:val="28"/>
+        </w:rPr>
+        <w:t>go se trata de meter una pelot</w:t>
+      </w:r>
+      <w:r>
+        <w:rPr>
+          <w:sz w:val="28"/>
+          <w:szCs w:val="28"/>
+        </w:rPr>
+        <w:t>a en un a</w:t>
       </w:r>
       <w:r>
         <w:rPr>
@@ -217,7 +231,35 @@
           <w:sz w:val="28"/>
           <w:szCs w:val="28"/>
         </w:rPr>
-        <w:t xml:space="preserve"> se utilizará el movimiento del celular utilizando el sensor acelerómetro, y además para poner pausa se </w:t>
+        <w:t xml:space="preserve"> se utilizará el movimiento del celular</w:t>
+      </w:r>
+      <w:r>
+        <w:rPr>
+          <w:sz w:val="28"/>
+          <w:szCs w:val="28"/>
+        </w:rPr>
+        <w:t>,</w:t>
+      </w:r>
+      <w:r>
+        <w:rPr>
+          <w:sz w:val="28"/>
+          <w:szCs w:val="28"/>
+        </w:rPr>
+        <w:t xml:space="preserve"> utilizando el sensor acelerómetro</w:t>
+      </w:r>
+      <w:r>
+        <w:rPr>
+          <w:sz w:val="28"/>
+          <w:szCs w:val="28"/>
+        </w:rPr>
+        <w:t xml:space="preserve"> para este fin. Para</w:t>
+      </w:r>
+      <w:r>
+        <w:rPr>
+          <w:sz w:val="28"/>
+          <w:szCs w:val="28"/>
+        </w:rPr>
+        <w:t xml:space="preserve"> poner pausa se </w:t>
       </w:r>
       <w:r>
         <w:rPr>
@@ -283,15 +325,128 @@
           <w:sz w:val="28"/>
           <w:szCs w:val="28"/>
         </w:rPr>
-        <w:t xml:space="preserve"> de usuarios, actividad de sensores, y </w:t>
-      </w:r>
+        <w:t xml:space="preserve"> de usuarios, actividad de sensores</w:t>
+      </w:r>
+      <w:r>
+        <w:rPr>
+          <w:sz w:val="28"/>
+          <w:szCs w:val="28"/>
+        </w:rPr>
+        <w:t xml:space="preserve"> </w:t>
+      </w:r>
+      <w:r>
+        <w:rPr>
+          <w:sz w:val="28"/>
+          <w:szCs w:val="28"/>
+        </w:rPr>
+        <w:t xml:space="preserve">(movimiento de celular, pausa) </w:t>
+      </w:r>
+      <w:r>
+        <w:rPr>
+          <w:sz w:val="28"/>
+          <w:szCs w:val="28"/>
+        </w:rPr>
+        <w:t>y el tiempo en el finalizo la partida,</w:t>
+      </w:r>
+      <w:r>
+        <w:rPr>
+          <w:sz w:val="28"/>
+          <w:szCs w:val="28"/>
+        </w:rPr>
+        <w:t xml:space="preserve"> es d</w:t>
+      </w:r>
+      <w:r>
+        <w:rPr>
+          <w:sz w:val="28"/>
+          <w:szCs w:val="28"/>
+        </w:rPr>
+        <w:t>ecir, el tiempo que tardo el usuario en lograr colocar la pelota en el agujero</w:t>
+      </w:r>
+      <w:r>
+        <w:rPr>
+          <w:sz w:val="28"/>
+          <w:szCs w:val="28"/>
+        </w:rPr>
+        <w:t>.</w:t>
+      </w:r>
+      <w:r>
+        <w:rPr>
+          <w:sz w:val="28"/>
+          <w:szCs w:val="28"/>
+        </w:rPr>
+        <w:t xml:space="preserve"> </w:t>
+      </w:r>
+    </w:p>
+    <w:p>
+      <w:pPr>
+        <w:rPr>
+          <w:sz w:val="28"/>
+          <w:szCs w:val="28"/>
+        </w:rPr>
+      </w:pPr>
       <w:commentRangeStart w:id="0"/>
       <w:r>
         <w:rPr>
           <w:sz w:val="28"/>
           <w:szCs w:val="28"/>
         </w:rPr>
-        <w:t xml:space="preserve">los tiempos </w:t>
+        <w:t>Para</w:t>
+      </w:r>
+      <w:r>
+        <w:rPr>
+          <w:sz w:val="28"/>
+          <w:szCs w:val="28"/>
+        </w:rPr>
+        <w:t xml:space="preserve"> registrar los eventos en el servidor</w:t>
+      </w:r>
+      <w:r>
+        <w:rPr>
+          <w:sz w:val="28"/>
+          <w:szCs w:val="28"/>
+        </w:rPr>
+        <w:t xml:space="preserve"> se </w:t>
+      </w:r>
+      <w:r>
+        <w:rPr>
+          <w:sz w:val="28"/>
+          <w:szCs w:val="28"/>
+        </w:rPr>
+        <w:t>usará</w:t>
+      </w:r>
+      <w:r>
+        <w:rPr>
+          <w:sz w:val="28"/>
+          <w:szCs w:val="28"/>
+        </w:rPr>
+        <w:t xml:space="preserve"> un servicio</w:t>
+      </w:r>
+      <w:r>
+        <w:rPr>
+          <w:sz w:val="28"/>
+          <w:szCs w:val="28"/>
+        </w:rPr>
+        <w:t>.</w:t>
+      </w:r>
+      <w:r>
+        <w:rPr>
+          <w:sz w:val="28"/>
+          <w:szCs w:val="28"/>
+        </w:rPr>
+        <w:t xml:space="preserve"> </w:t>
+      </w:r>
+      <w:r>
+        <w:rPr>
+          <w:sz w:val="28"/>
+          <w:szCs w:val="28"/>
+        </w:rPr>
+        <w:t xml:space="preserve">Otro servicio será el </w:t>
+      </w:r>
+      <w:r>
+        <w:rPr>
+          <w:sz w:val="28"/>
+          <w:szCs w:val="28"/>
+        </w:rPr>
+        <w:t xml:space="preserve"> temporizador</w:t>
       </w:r>
       <w:commentRangeEnd w:id="0"/>
       <w:r>
@@ -305,74 +460,7 @@
           <w:sz w:val="28"/>
           <w:szCs w:val="28"/>
         </w:rPr>
-        <w:t>del usuario a terminar el juego, es d</w:t>
-      </w:r>
-      <w:r>
-        <w:rPr>
-          <w:sz w:val="28"/>
-          <w:szCs w:val="28"/>
-        </w:rPr>
-        <w:t>ecir tiempo de meter la pelota</w:t>
-      </w:r>
-      <w:r>
-        <w:rPr>
-          <w:sz w:val="28"/>
-          <w:szCs w:val="28"/>
-        </w:rPr>
-        <w:t xml:space="preserve"> en el </w:t>
-      </w:r>
-      <w:r>
-        <w:rPr>
-          <w:sz w:val="28"/>
-          <w:szCs w:val="28"/>
-        </w:rPr>
-        <w:t>agujero.</w:t>
-      </w:r>
-      <w:r>
-        <w:rPr>
-          <w:sz w:val="28"/>
-          <w:szCs w:val="28"/>
-        </w:rPr>
-        <w:t xml:space="preserve"> Para</w:t>
-      </w:r>
-      <w:r>
-        <w:rPr>
-          <w:sz w:val="28"/>
-          <w:szCs w:val="28"/>
-        </w:rPr>
-        <w:t xml:space="preserve"> registrar los eventos en el servidor </w:t>
-      </w:r>
-      <w:r>
-        <w:rPr>
-          <w:sz w:val="28"/>
-          <w:szCs w:val="28"/>
-        </w:rPr>
-        <w:t xml:space="preserve">se necesita internet, por esto mismo se </w:t>
-      </w:r>
-      <w:proofErr w:type="gramStart"/>
-      <w:r>
-        <w:rPr>
-          <w:sz w:val="28"/>
-          <w:szCs w:val="28"/>
-        </w:rPr>
-        <w:t>ejecutara</w:t>
-      </w:r>
-      <w:proofErr w:type="gramEnd"/>
-      <w:r>
-        <w:rPr>
-          <w:sz w:val="28"/>
-          <w:szCs w:val="28"/>
-        </w:rPr>
-        <w:t xml:space="preserve"> un servicio que verifique la </w:t>
-      </w:r>
-      <w:bookmarkStart w:id="1" w:name="_GoBack"/>
-      <w:bookmarkEnd w:id="1"/>
-      <w:r>
-        <w:rPr>
-          <w:sz w:val="28"/>
-          <w:szCs w:val="28"/>
-        </w:rPr>
-        <w:t>conexión, en caso de que no haya internet guardan en una estructura FIFO para enviarlo posteriormente.</w:t>
+        <w:t>.</w:t>
       </w:r>
     </w:p>
     <w:p>
@@ -431,7 +519,38 @@
           <w:sz w:val="28"/>
           <w:szCs w:val="28"/>
         </w:rPr>
-        <w:t>, inicio de juego, juego (además de la pausa) y el fin del juego donde se mostrara los mejores tiempos y los que hizo el usuario.</w:t>
+        <w:t xml:space="preserve">, </w:t>
+      </w:r>
+      <w:commentRangeStart w:id="1"/>
+      <w:r>
+        <w:rPr>
+          <w:sz w:val="28"/>
+          <w:szCs w:val="28"/>
+        </w:rPr>
+        <w:t>inicio de juego</w:t>
+      </w:r>
+      <w:commentRangeEnd w:id="1"/>
+      <w:r>
+        <w:rPr>
+          <w:rStyle w:val="Refdecomentario"/>
+        </w:rPr>
+        <w:commentReference w:id="1"/>
+      </w:r>
+      <w:r>
+        <w:rPr>
+          <w:sz w:val="28"/>
+          <w:szCs w:val="28"/>
+        </w:rPr>
+        <w:t>, juego (ademá</w:t>
+      </w:r>
+      <w:bookmarkStart w:id="2" w:name="_GoBack"/>
+      <w:bookmarkEnd w:id="2"/>
+      <w:r>
+        <w:rPr>
+          <w:sz w:val="28"/>
+          <w:szCs w:val="28"/>
+        </w:rPr>
+        <w:t>s de la pausa) y el fin del juego donde se mostrara los mejores tiempos y los que hizo el usuario.</w:t>
       </w:r>
     </w:p>
     <w:p>
@@ -499,23 +618,7 @@
             <w:sz w:val="28"/>
             <w:szCs w:val="28"/>
           </w:rPr>
-          <w:t>https://github.com/Grupo-615/grupo_</w:t>
-        </w:r>
-        <w:r>
-          <w:rPr>
-            <w:rStyle w:val="Hipervnculo"/>
-            <w:sz w:val="28"/>
-            <w:szCs w:val="28"/>
-          </w:rPr>
-          <w:t>6</w:t>
-        </w:r>
-        <w:r>
-          <w:rPr>
-            <w:rStyle w:val="Hipervnculo"/>
-            <w:sz w:val="28"/>
-            <w:szCs w:val="28"/>
-          </w:rPr>
-          <w:t>15</w:t>
+          <w:t>https://github.com/Grupo-615/grupo_615</w:t>
         </w:r>
       </w:hyperlink>
     </w:p>
@@ -532,7 +635,7 @@
 
 <file path=word/comments.xml><?xml version="1.0" encoding="utf-8"?>
 <w:comments xmlns:wpc="http://schemas.microsoft.com/office/word/2010/wordprocessingCanvas" xmlns:cx="http://schemas.microsoft.com/office/drawing/2014/chartex" xmlns:mc="http://schemas.openxmlformats.org/markup-compatibility/2006" xmlns:o="urn:schemas-microsoft-com:office:office" xmlns:r="http://schemas.openxmlformats.org/officeDocument/2006/relationships" xmlns:m="http://schemas.openxmlformats.org/officeDocument/2006/math" xmlns:v="urn:schemas-microsoft-com:vml" xmlns:wp14="http://schemas.microsoft.com/office/word/2010/wordprocessingDrawing" xmlns:wp="http://schemas.openxmlformats.org/drawingml/2006/wordprocessingDrawing" xmlns:w10="urn:schemas-microsoft-com:office:word" xmlns:w="http://schemas.openxmlformats.org/wordprocessingml/2006/main" xmlns:w14="http://schemas.microsoft.com/office/word/2010/wordml" xmlns:w15="http://schemas.microsoft.com/office/word/2012/wordml" xmlns:w16se="http://schemas.microsoft.com/office/word/2015/wordml/symex" xmlns:wpg="http://schemas.microsoft.com/office/word/2010/wordprocessingGroup" xmlns:wpi="http://schemas.microsoft.com/office/word/2010/wordprocessingInk" xmlns:wne="http://schemas.microsoft.com/office/word/2006/wordml" xmlns:wps="http://schemas.microsoft.com/office/word/2010/wordprocessingShape" mc:Ignorable="w14 w15 w16se wp14">
-  <w:comment w:id="0" w:author="DIAZ ADRIAN MAXIMILIANO" w:date="2020-05-10T18:30:00Z" w:initials="DAM">
+  <w:comment w:id="0" w:author="DIAZ ADRIAN MAXIMILIANO" w:date="2020-05-10T21:25:00Z" w:initials="DAM">
     <w:p>
       <w:pPr>
         <w:pStyle w:val="Textocomentario"/>
@@ -544,21 +647,42 @@
         <w:annotationRef/>
       </w:r>
       <w:r>
-        <w:t xml:space="preserve">Me suena a </w:t>
+        <w:t xml:space="preserve">Lo modifique, igualmente creo que no es necesario el tema de </w:t>
       </w:r>
       <w:proofErr w:type="spellStart"/>
       <w:r>
-        <w:t>apu</w:t>
+        <w:t>background</w:t>
       </w:r>
       <w:proofErr w:type="spellEnd"/>
       <w:r>
-        <w:t xml:space="preserve"> </w:t>
+        <w:t xml:space="preserve"> para la propuesta</w:t>
+      </w:r>
+    </w:p>
+  </w:comment>
+  <w:comment w:id="1" w:author="DIAZ ADRIAN MAXIMILIANO" w:date="2020-05-10T21:27:00Z" w:initials="DAM">
+    <w:p>
+      <w:pPr>
+        <w:pStyle w:val="Textocomentario"/>
+      </w:pPr>
+      <w:r>
+        <w:rPr>
+          <w:rStyle w:val="Refdecomentario"/>
+        </w:rPr>
+        <w:annotationRef/>
+      </w:r>
+      <w:proofErr w:type="gramStart"/>
+      <w:r>
+        <w:t xml:space="preserve">Esto </w:t>
       </w:r>
       <w:proofErr w:type="spellStart"/>
       <w:r>
-        <w:t>ajaj</w:t>
+        <w:t>seria</w:t>
       </w:r>
       <w:proofErr w:type="spellEnd"/>
+      <w:r>
+        <w:t xml:space="preserve"> el menú principal?</w:t>
+      </w:r>
+      <w:proofErr w:type="gramEnd"/>
     </w:p>
     <w:p>
       <w:pPr>
@@ -571,7 +695,8 @@
 
 <file path=word/commentsExtended.xml><?xml version="1.0" encoding="utf-8"?>
 <w15:commentsEx xmlns:wpc="http://schemas.microsoft.com/office/word/2010/wordprocessingCanvas" xmlns:cx="http://schemas.microsoft.com/office/drawing/2014/chartex" xmlns:mc="http://schemas.openxmlformats.org/markup-compatibility/2006" xmlns:o="urn:schemas-microsoft-com:office:office" xmlns:r="http://schemas.openxmlformats.org/officeDocument/2006/relationships" xmlns:m="http://schemas.openxmlformats.org/officeDocument/2006/math" xmlns:v="urn:schemas-microsoft-com:vml" xmlns:wp14="http://schemas.microsoft.com/office/word/2010/wordprocessingDrawing" xmlns:wp="http://schemas.openxmlformats.org/drawingml/2006/wordprocessingDrawing" xmlns:w10="urn:schemas-microsoft-com:office:word" xmlns:w="http://schemas.openxmlformats.org/wordprocessingml/2006/main" xmlns:w14="http://schemas.microsoft.com/office/word/2010/wordml" xmlns:w15="http://schemas.microsoft.com/office/word/2012/wordml" xmlns:w16se="http://schemas.microsoft.com/office/word/2015/wordml/symex" xmlns:wpg="http://schemas.microsoft.com/office/word/2010/wordprocessingGroup" xmlns:wpi="http://schemas.microsoft.com/office/word/2010/wordprocessingInk" xmlns:wne="http://schemas.microsoft.com/office/word/2006/wordml" xmlns:wps="http://schemas.microsoft.com/office/word/2010/wordprocessingShape" mc:Ignorable="w14 w15 w16se wp14">
-  <w15:commentEx w15:paraId="3CDC5A0A" w15:done="0"/>
+  <w15:commentEx w15:paraId="670AE97B" w15:done="0"/>
+  <w15:commentEx w15:paraId="69EEF609" w15:done="0"/>
 </w15:commentsEx>
 </file>
 

</xml_diff>